<commit_message>
Find common characters in 2 strings
</commit_message>
<xml_diff>
--- a/3 - Scope and Closures.docx
+++ b/3 - Scope and Closures.docx
@@ -594,7 +594,7 @@
           <w:rFonts w:ascii="Arial Rounded MT Bold" w:hAnsi="Arial Rounded MT Bold" w:cs="Lucida Sans Unicode"/>
           <w:b/>
           <w:color w:val="7F7F7F" w:themeColor="text1" w:themeTint="80"/>
-          <w:sz w:val="28"/>
+          <w:sz w:val="40"/>
           <w:szCs w:val="20"/>
           <w:shd w:val="clear" w:color="auto" w:fill="FFFFFF"/>
         </w:rPr>
@@ -604,11 +604,221 @@
           <w:rFonts w:ascii="Arial Rounded MT Bold" w:hAnsi="Arial Rounded MT Bold" w:cs="Lucida Sans Unicode"/>
           <w:b/>
           <w:color w:val="7F7F7F" w:themeColor="text1" w:themeTint="80"/>
-          <w:sz w:val="28"/>
+          <w:sz w:val="40"/>
           <w:szCs w:val="20"/>
           <w:shd w:val="clear" w:color="auto" w:fill="FFFFFF"/>
         </w:rPr>
         <w:t>#HOISTING</w:t>
+      </w:r>
+    </w:p>
+    <w:p>
+      <w:pPr>
+        <w:pStyle w:val="ListParagraph"/>
+        <w:numPr>
+          <w:ilvl w:val="0"/>
+          <w:numId w:val="2"/>
+        </w:numPr>
+        <w:spacing w:after="0"/>
+        <w:rPr>
+          <w:rFonts w:ascii="Arial Rounded MT Bold" w:hAnsi="Arial Rounded MT Bold" w:cs="Lucida Sans Unicode"/>
+          <w:color w:val="000000" w:themeColor="text1"/>
+          <w:sz w:val="24"/>
+          <w:szCs w:val="20"/>
+          <w:shd w:val="clear" w:color="auto" w:fill="FFFFFF"/>
+        </w:rPr>
+      </w:pPr>
+      <w:r>
+        <w:rPr>
+          <w:rFonts w:ascii="Arial Rounded MT Bold" w:hAnsi="Arial Rounded MT Bold" w:cs="Lucida Sans Unicode"/>
+          <w:color w:val="000000" w:themeColor="text1"/>
+          <w:sz w:val="24"/>
+          <w:szCs w:val="20"/>
+          <w:shd w:val="clear" w:color="auto" w:fill="FFFFFF"/>
+        </w:rPr>
+        <w:t>‘v</w:t>
+      </w:r>
+      <w:r>
+        <w:rPr>
+          <w:rFonts w:ascii="Arial Rounded MT Bold" w:hAnsi="Arial Rounded MT Bold" w:cs="Lucida Sans Unicode"/>
+          <w:color w:val="000000" w:themeColor="text1"/>
+          <w:sz w:val="24"/>
+          <w:szCs w:val="20"/>
+          <w:shd w:val="clear" w:color="auto" w:fill="FFFFFF"/>
+        </w:rPr>
+        <w:t>ar</w:t>
+      </w:r>
+      <w:r>
+        <w:rPr>
+          <w:rFonts w:ascii="Arial Rounded MT Bold" w:hAnsi="Arial Rounded MT Bold" w:cs="Lucida Sans Unicode"/>
+          <w:color w:val="000000" w:themeColor="text1"/>
+          <w:sz w:val="24"/>
+          <w:szCs w:val="20"/>
+          <w:shd w:val="clear" w:color="auto" w:fill="FFFFFF"/>
+        </w:rPr>
+        <w:t>’</w:t>
+      </w:r>
+      <w:r>
+        <w:rPr>
+          <w:rFonts w:ascii="Arial Rounded MT Bold" w:hAnsi="Arial Rounded MT Bold" w:cs="Lucida Sans Unicode"/>
+          <w:color w:val="000000" w:themeColor="text1"/>
+          <w:sz w:val="24"/>
+          <w:szCs w:val="20"/>
+          <w:shd w:val="clear" w:color="auto" w:fill="FFFFFF"/>
+        </w:rPr>
+        <w:t xml:space="preserve"> and </w:t>
+      </w:r>
+      <w:r>
+        <w:rPr>
+          <w:rFonts w:ascii="Arial Rounded MT Bold" w:hAnsi="Arial Rounded MT Bold" w:cs="Lucida Sans Unicode"/>
+          <w:color w:val="000000" w:themeColor="text1"/>
+          <w:sz w:val="24"/>
+          <w:szCs w:val="20"/>
+          <w:shd w:val="clear" w:color="auto" w:fill="FFFFFF"/>
+        </w:rPr>
+        <w:t>‘</w:t>
+      </w:r>
+      <w:r>
+        <w:rPr>
+          <w:rFonts w:ascii="Arial Rounded MT Bold" w:hAnsi="Arial Rounded MT Bold" w:cs="Lucida Sans Unicode"/>
+          <w:color w:val="000000" w:themeColor="text1"/>
+          <w:sz w:val="24"/>
+          <w:szCs w:val="20"/>
+          <w:shd w:val="clear" w:color="auto" w:fill="FFFFFF"/>
+        </w:rPr>
+        <w:t>function</w:t>
+      </w:r>
+      <w:r>
+        <w:rPr>
+          <w:rFonts w:ascii="Arial Rounded MT Bold" w:hAnsi="Arial Rounded MT Bold" w:cs="Lucida Sans Unicode"/>
+          <w:color w:val="000000" w:themeColor="text1"/>
+          <w:sz w:val="24"/>
+          <w:szCs w:val="20"/>
+          <w:shd w:val="clear" w:color="auto" w:fill="FFFFFF"/>
+        </w:rPr>
+        <w:t>’</w:t>
+      </w:r>
+      <w:r>
+        <w:rPr>
+          <w:rFonts w:ascii="Arial Rounded MT Bold" w:hAnsi="Arial Rounded MT Bold" w:cs="Lucida Sans Unicode"/>
+          <w:color w:val="000000" w:themeColor="text1"/>
+          <w:sz w:val="24"/>
+          <w:szCs w:val="20"/>
+          <w:shd w:val="clear" w:color="auto" w:fill="FFFFFF"/>
+        </w:rPr>
+        <w:t xml:space="preserve"> can be accessed in limited capacity before they are declared</w:t>
+      </w:r>
+    </w:p>
+    <w:p>
+      <w:pPr>
+        <w:pStyle w:val="ListParagraph"/>
+        <w:numPr>
+          <w:ilvl w:val="0"/>
+          <w:numId w:val="2"/>
+        </w:numPr>
+        <w:spacing w:after="0"/>
+        <w:rPr>
+          <w:rFonts w:ascii="Arial Rounded MT Bold" w:hAnsi="Arial Rounded MT Bold" w:cs="Lucida Sans Unicode"/>
+          <w:color w:val="000000" w:themeColor="text1"/>
+          <w:sz w:val="24"/>
+          <w:szCs w:val="20"/>
+          <w:shd w:val="clear" w:color="auto" w:fill="FFFFFF"/>
+        </w:rPr>
+      </w:pPr>
+      <w:r>
+        <w:rPr>
+          <w:rFonts w:ascii="Arial Rounded MT Bold" w:hAnsi="Arial Rounded MT Bold" w:cs="Lucida Sans Unicode"/>
+          <w:color w:val="000000" w:themeColor="text1"/>
+          <w:sz w:val="24"/>
+          <w:szCs w:val="20"/>
+          <w:shd w:val="clear" w:color="auto" w:fill="FFFFFF"/>
+        </w:rPr>
+        <w:t>Execution context is created in 2 phases</w:t>
+      </w:r>
+    </w:p>
+    <w:p>
+      <w:pPr>
+        <w:pStyle w:val="ListParagraph"/>
+        <w:numPr>
+          <w:ilvl w:val="1"/>
+          <w:numId w:val="2"/>
+        </w:numPr>
+        <w:spacing w:after="0"/>
+        <w:rPr>
+          <w:rFonts w:ascii="Arial Rounded MT Bold" w:hAnsi="Arial Rounded MT Bold" w:cs="Lucida Sans Unicode"/>
+          <w:color w:val="000000" w:themeColor="text1"/>
+          <w:sz w:val="24"/>
+          <w:szCs w:val="20"/>
+          <w:shd w:val="clear" w:color="auto" w:fill="FFFFFF"/>
+        </w:rPr>
+      </w:pPr>
+      <w:r>
+        <w:rPr>
+          <w:rFonts w:ascii="Arial Rounded MT Bold" w:hAnsi="Arial Rounded MT Bold" w:cs="Lucida Sans Unicode"/>
+          <w:color w:val="000000" w:themeColor="text1"/>
+          <w:sz w:val="24"/>
+          <w:szCs w:val="20"/>
+          <w:shd w:val="clear" w:color="auto" w:fill="FFFFFF"/>
+        </w:rPr>
+        <w:t>Creation phase: memory space is setup for variable and functions</w:t>
+      </w:r>
+    </w:p>
+    <w:p>
+      <w:pPr>
+        <w:pStyle w:val="ListParagraph"/>
+        <w:numPr>
+          <w:ilvl w:val="1"/>
+          <w:numId w:val="2"/>
+        </w:numPr>
+        <w:spacing w:after="0"/>
+        <w:rPr>
+          <w:rFonts w:ascii="Arial Rounded MT Bold" w:hAnsi="Arial Rounded MT Bold" w:cs="Lucida Sans Unicode"/>
+          <w:color w:val="000000" w:themeColor="text1"/>
+          <w:sz w:val="24"/>
+          <w:szCs w:val="20"/>
+          <w:shd w:val="clear" w:color="auto" w:fill="FFFFFF"/>
+        </w:rPr>
+      </w:pPr>
+      <w:r>
+        <w:rPr>
+          <w:rFonts w:ascii="Arial Rounded MT Bold" w:hAnsi="Arial Rounded MT Bold" w:cs="Lucida Sans Unicode"/>
+          <w:color w:val="000000" w:themeColor="text1"/>
+          <w:sz w:val="24"/>
+          <w:szCs w:val="20"/>
+          <w:shd w:val="clear" w:color="auto" w:fill="FFFFFF"/>
+        </w:rPr>
+        <w:t>Execution phase: code is read and executed line by line</w:t>
+      </w:r>
+    </w:p>
+    <w:p>
+      <w:pPr>
+        <w:spacing w:after="0"/>
+        <w:rPr>
+          <w:rFonts w:ascii="Arial Rounded MT Bold" w:hAnsi="Arial Rounded MT Bold" w:cs="Lucida Sans Unicode"/>
+          <w:color w:val="000000" w:themeColor="text1"/>
+          <w:sz w:val="24"/>
+          <w:szCs w:val="20"/>
+          <w:shd w:val="clear" w:color="auto" w:fill="FFFFFF"/>
+        </w:rPr>
+      </w:pPr>
+      <w:r>
+        <w:rPr>
+          <w:rFonts w:ascii="Arial Rounded MT Bold" w:hAnsi="Arial Rounded MT Bold" w:cs="Lucida Sans Unicode"/>
+          <w:color w:val="000000" w:themeColor="text1"/>
+          <w:sz w:val="24"/>
+          <w:szCs w:val="20"/>
+          <w:shd w:val="clear" w:color="auto" w:fill="FFFFFF"/>
+        </w:rPr>
+        <w:t>Function DECLARATION:</w:t>
+      </w:r>
+      <w:r>
+        <w:rPr>
+          <w:rFonts w:ascii="Arial Rounded MT Bold" w:hAnsi="Arial Rounded MT Bold" w:cs="Lucida Sans Unicode"/>
+          <w:color w:val="000000" w:themeColor="text1"/>
+          <w:sz w:val="24"/>
+          <w:szCs w:val="20"/>
+          <w:shd w:val="clear" w:color="auto" w:fill="FFFFFF"/>
+        </w:rPr>
+        <w:t xml:space="preserve"> will be hoisted</w:t>
       </w:r>
     </w:p>
     <w:p>
@@ -657,323 +867,157 @@
     </w:p>
     <w:p>
       <w:pPr>
-        <w:spacing w:after="0" w:line="240" w:lineRule="auto"/>
-        <w:rPr>
-          <w:rFonts w:ascii="Courier New" w:eastAsia="Times New Roman" w:hAnsi="Courier New" w:cs="Courier New"/>
-          <w:color w:val="7F7F7F" w:themeColor="text1" w:themeTint="80"/>
-          <w:sz w:val="18"/>
-          <w:szCs w:val="20"/>
-          <w:lang w:eastAsia="en-GB"/>
-        </w:rPr>
-      </w:pPr>
-    </w:p>
-    <w:p>
-      <w:pPr>
-        <w:spacing w:after="0" w:line="240" w:lineRule="auto"/>
-        <w:rPr>
-          <w:rFonts w:ascii="Courier New" w:eastAsia="Times New Roman" w:hAnsi="Courier New" w:cs="Courier New"/>
-          <w:color w:val="7F7F7F" w:themeColor="text1" w:themeTint="80"/>
-          <w:sz w:val="18"/>
-          <w:szCs w:val="20"/>
-          <w:lang w:eastAsia="en-GB"/>
-        </w:rPr>
-      </w:pPr>
-      <w:r>
-        <w:rPr>
-          <w:rFonts w:ascii="Courier New" w:eastAsia="Times New Roman" w:hAnsi="Courier New" w:cs="Courier New"/>
-          <w:color w:val="7F7F7F" w:themeColor="text1" w:themeTint="80"/>
-          <w:sz w:val="18"/>
-          <w:szCs w:val="20"/>
-          <w:lang w:eastAsia="en-GB"/>
-        </w:rPr>
-        <w:t>sayHello()</w:t>
-      </w:r>
-      <w:r>
-        <w:rPr>
-          <w:rFonts w:ascii="Courier New" w:eastAsia="Times New Roman" w:hAnsi="Courier New" w:cs="Courier New"/>
-          <w:color w:val="7F7F7F" w:themeColor="text1" w:themeTint="80"/>
-          <w:sz w:val="18"/>
-          <w:szCs w:val="20"/>
-          <w:lang w:eastAsia="en-GB"/>
+        <w:spacing w:after="0"/>
+        <w:ind w:firstLine="720"/>
+        <w:rPr>
+          <w:rFonts w:ascii="Courier New" w:hAnsi="Courier New" w:cs="Courier New"/>
+          <w:color w:val="7F7F7F" w:themeColor="text1" w:themeTint="80"/>
+          <w:sz w:val="16"/>
+          <w:szCs w:val="16"/>
+          <w:shd w:val="clear" w:color="auto" w:fill="FFFFFF"/>
+        </w:rPr>
+      </w:pPr>
+      <w:r>
+        <w:rPr>
+          <w:rFonts w:ascii="Courier New" w:hAnsi="Courier New" w:cs="Courier New"/>
+          <w:color w:val="7F7F7F" w:themeColor="text1" w:themeTint="80"/>
+          <w:sz w:val="16"/>
+          <w:szCs w:val="16"/>
+          <w:shd w:val="clear" w:color="auto" w:fill="FFFFFF"/>
+        </w:rPr>
+        <w:t>console.log(calcRectArea(5, 6));</w:t>
+      </w:r>
+      <w:r>
+        <w:rPr>
+          <w:rFonts w:ascii="Courier New" w:hAnsi="Courier New" w:cs="Courier New"/>
+          <w:color w:val="7F7F7F" w:themeColor="text1" w:themeTint="80"/>
+          <w:sz w:val="16"/>
+          <w:szCs w:val="16"/>
+          <w:shd w:val="clear" w:color="auto" w:fill="FFFFFF"/>
         </w:rPr>
         <w:tab/>
-      </w:r>
-      <w:r>
-        <w:rPr>
-          <w:rFonts w:ascii="Courier New" w:eastAsia="Times New Roman" w:hAnsi="Courier New" w:cs="Courier New"/>
-          <w:color w:val="7F7F7F" w:themeColor="text1" w:themeTint="80"/>
-          <w:sz w:val="18"/>
-          <w:szCs w:val="20"/>
-          <w:lang w:eastAsia="en-GB"/>
+        <w:t>//30</w:t>
+      </w:r>
+    </w:p>
+    <w:p>
+      <w:pPr>
+        <w:spacing w:after="0"/>
+        <w:ind w:firstLine="720"/>
+        <w:rPr>
+          <w:rFonts w:ascii="Courier New" w:hAnsi="Courier New" w:cs="Courier New"/>
+          <w:color w:val="7F7F7F" w:themeColor="text1" w:themeTint="80"/>
+          <w:sz w:val="16"/>
+          <w:szCs w:val="16"/>
+          <w:shd w:val="clear" w:color="auto" w:fill="FFFFFF"/>
+        </w:rPr>
+      </w:pPr>
+      <w:r>
+        <w:rPr>
+          <w:rFonts w:ascii="Courier New" w:hAnsi="Courier New" w:cs="Courier New"/>
+          <w:color w:val="7F7F7F" w:themeColor="text1" w:themeTint="80"/>
+          <w:sz w:val="16"/>
+          <w:szCs w:val="16"/>
+          <w:shd w:val="clear" w:color="auto" w:fill="FFFFFF"/>
+        </w:rPr>
+        <w:t>function calcRectArea(width, height) {</w:t>
+      </w:r>
+    </w:p>
+    <w:p>
+      <w:pPr>
+        <w:spacing w:after="0"/>
+        <w:rPr>
+          <w:rFonts w:ascii="Courier New" w:hAnsi="Courier New" w:cs="Courier New"/>
+          <w:color w:val="7F7F7F" w:themeColor="text1" w:themeTint="80"/>
+          <w:sz w:val="16"/>
+          <w:szCs w:val="16"/>
+          <w:shd w:val="clear" w:color="auto" w:fill="FFFFFF"/>
+        </w:rPr>
+      </w:pPr>
+      <w:r>
+        <w:rPr>
+          <w:rFonts w:ascii="Courier New" w:hAnsi="Courier New" w:cs="Courier New"/>
+          <w:color w:val="7F7F7F" w:themeColor="text1" w:themeTint="80"/>
+          <w:sz w:val="16"/>
+          <w:szCs w:val="16"/>
+          <w:shd w:val="clear" w:color="auto" w:fill="FFFFFF"/>
+        </w:rPr>
+        <w:t xml:space="preserve">  </w:t>
+      </w:r>
+      <w:r>
+        <w:rPr>
+          <w:rFonts w:ascii="Courier New" w:hAnsi="Courier New" w:cs="Courier New"/>
+          <w:color w:val="7F7F7F" w:themeColor="text1" w:themeTint="80"/>
+          <w:sz w:val="16"/>
+          <w:szCs w:val="16"/>
+          <w:shd w:val="clear" w:color="auto" w:fill="FFFFFF"/>
         </w:rPr>
         <w:tab/>
       </w:r>
       <w:r>
         <w:rPr>
-          <w:rFonts w:ascii="Courier New" w:eastAsia="Times New Roman" w:hAnsi="Courier New" w:cs="Courier New"/>
-          <w:color w:val="7F7F7F" w:themeColor="text1" w:themeTint="80"/>
-          <w:sz w:val="18"/>
-          <w:szCs w:val="20"/>
-          <w:lang w:eastAsia="en-GB"/>
+          <w:rFonts w:ascii="Courier New" w:hAnsi="Courier New" w:cs="Courier New"/>
+          <w:color w:val="7F7F7F" w:themeColor="text1" w:themeTint="80"/>
+          <w:sz w:val="16"/>
+          <w:szCs w:val="16"/>
+          <w:shd w:val="clear" w:color="auto" w:fill="FFFFFF"/>
         </w:rPr>
         <w:tab/>
-      </w:r>
-      <w:r>
-        <w:rPr>
-          <w:rFonts w:ascii="Courier New" w:eastAsia="Times New Roman" w:hAnsi="Courier New" w:cs="Courier New"/>
-          <w:color w:val="7F7F7F" w:themeColor="text1" w:themeTint="80"/>
-          <w:sz w:val="18"/>
-          <w:szCs w:val="20"/>
-          <w:lang w:eastAsia="en-GB"/>
-        </w:rPr>
-        <w:t>// This is the same as the one below</w:t>
-      </w:r>
-    </w:p>
-    <w:p>
-      <w:pPr>
-        <w:spacing w:after="0" w:line="240" w:lineRule="auto"/>
-        <w:rPr>
-          <w:rFonts w:ascii="Courier New" w:eastAsia="Times New Roman" w:hAnsi="Courier New" w:cs="Courier New"/>
-          <w:color w:val="7F7F7F" w:themeColor="text1" w:themeTint="80"/>
-          <w:sz w:val="18"/>
-          <w:szCs w:val="20"/>
-          <w:lang w:eastAsia="en-GB"/>
-        </w:rPr>
-      </w:pPr>
-      <w:r>
-        <w:rPr>
-          <w:rFonts w:ascii="Courier New" w:eastAsia="Times New Roman" w:hAnsi="Courier New" w:cs="Courier New"/>
-          <w:color w:val="7F7F7F" w:themeColor="text1" w:themeTint="80"/>
-          <w:sz w:val="18"/>
-          <w:szCs w:val="20"/>
-          <w:lang w:eastAsia="en-GB"/>
-        </w:rPr>
-        <w:t>function</w:t>
-      </w:r>
-      <w:r>
-        <w:rPr>
-          <w:rFonts w:ascii="Courier New" w:eastAsia="Times New Roman" w:hAnsi="Courier New" w:cs="Courier New"/>
-          <w:color w:val="7F7F7F" w:themeColor="text1" w:themeTint="80"/>
-          <w:sz w:val="18"/>
-          <w:szCs w:val="20"/>
-          <w:lang w:eastAsia="en-GB"/>
-        </w:rPr>
-        <w:t>sayHello</w:t>
-      </w:r>
-      <w:r>
-        <w:rPr>
-          <w:rFonts w:ascii="Courier New" w:eastAsia="Times New Roman" w:hAnsi="Courier New" w:cs="Courier New"/>
-          <w:color w:val="7F7F7F" w:themeColor="text1" w:themeTint="80"/>
-          <w:sz w:val="18"/>
-          <w:szCs w:val="20"/>
-          <w:lang w:eastAsia="en-GB"/>
-        </w:rPr>
-        <w:t>(){</w:t>
-      </w:r>
-    </w:p>
-    <w:p>
-      <w:pPr>
-        <w:spacing w:after="0" w:line="240" w:lineRule="auto"/>
+        <w:t>return width * height;</w:t>
+      </w:r>
+    </w:p>
+    <w:p>
+      <w:pPr>
+        <w:spacing w:after="0"/>
         <w:ind w:firstLine="720"/>
         <w:rPr>
-          <w:rFonts w:ascii="Courier New" w:eastAsia="Times New Roman" w:hAnsi="Courier New" w:cs="Courier New"/>
-          <w:color w:val="7F7F7F" w:themeColor="text1" w:themeTint="80"/>
-          <w:sz w:val="18"/>
-          <w:szCs w:val="20"/>
-          <w:lang w:eastAsia="en-GB"/>
-        </w:rPr>
-      </w:pPr>
-      <w:r>
-        <w:rPr>
-          <w:rFonts w:ascii="Courier New" w:eastAsia="Times New Roman" w:hAnsi="Courier New" w:cs="Courier New"/>
-          <w:color w:val="7F7F7F" w:themeColor="text1" w:themeTint="80"/>
-          <w:sz w:val="18"/>
-          <w:szCs w:val="20"/>
-          <w:lang w:eastAsia="en-GB"/>
-        </w:rPr>
-        <w:t>console</w:t>
-      </w:r>
-      <w:r>
-        <w:rPr>
-          <w:rFonts w:ascii="Courier New" w:eastAsia="Times New Roman" w:hAnsi="Courier New" w:cs="Courier New"/>
-          <w:color w:val="7F7F7F" w:themeColor="text1" w:themeTint="80"/>
-          <w:sz w:val="18"/>
-          <w:szCs w:val="20"/>
-          <w:lang w:eastAsia="en-GB"/>
-        </w:rPr>
-        <w:t>.log('Hello CSS-Tricks Reader!')</w:t>
-      </w:r>
-    </w:p>
-    <w:p>
-      <w:pPr>
-        <w:spacing w:after="0" w:line="240" w:lineRule="auto"/>
-        <w:rPr>
-          <w:rFonts w:ascii="Courier New" w:eastAsia="Times New Roman" w:hAnsi="Courier New" w:cs="Courier New"/>
-          <w:color w:val="7F7F7F" w:themeColor="text1" w:themeTint="80"/>
-          <w:sz w:val="18"/>
-          <w:szCs w:val="20"/>
-          <w:lang w:eastAsia="en-GB"/>
-        </w:rPr>
-      </w:pPr>
-      <w:r>
-        <w:rPr>
-          <w:rFonts w:ascii="Courier New" w:eastAsia="Times New Roman" w:hAnsi="Courier New" w:cs="Courier New"/>
-          <w:color w:val="7F7F7F" w:themeColor="text1" w:themeTint="80"/>
-          <w:sz w:val="18"/>
-          <w:szCs w:val="20"/>
-          <w:lang w:eastAsia="en-GB"/>
+          <w:rFonts w:ascii="Courier New" w:hAnsi="Courier New" w:cs="Courier New"/>
+          <w:color w:val="7F7F7F" w:themeColor="text1" w:themeTint="80"/>
+          <w:sz w:val="16"/>
+          <w:szCs w:val="16"/>
+          <w:shd w:val="clear" w:color="auto" w:fill="FFFFFF"/>
+        </w:rPr>
+      </w:pPr>
+      <w:r>
+        <w:rPr>
+          <w:rFonts w:ascii="Courier New" w:hAnsi="Courier New" w:cs="Courier New"/>
+          <w:color w:val="7F7F7F" w:themeColor="text1" w:themeTint="80"/>
+          <w:sz w:val="16"/>
+          <w:szCs w:val="16"/>
+          <w:shd w:val="clear" w:color="auto" w:fill="FFFFFF"/>
         </w:rPr>
         <w:t>}</w:t>
       </w:r>
     </w:p>
     <w:p>
       <w:pPr>
-        <w:spacing w:after="0" w:line="240" w:lineRule="auto"/>
-        <w:rPr>
-          <w:rFonts w:ascii="Courier New" w:eastAsia="Times New Roman" w:hAnsi="Courier New" w:cs="Courier New"/>
-          <w:color w:val="7F7F7F" w:themeColor="text1" w:themeTint="80"/>
-          <w:sz w:val="18"/>
-          <w:szCs w:val="20"/>
-          <w:lang w:eastAsia="en-GB"/>
-        </w:rPr>
-      </w:pPr>
-    </w:p>
-    <w:p>
-      <w:pPr>
-        <w:spacing w:after="0" w:line="240" w:lineRule="auto"/>
-        <w:rPr>
-          <w:rFonts w:ascii="Courier New" w:eastAsia="Times New Roman" w:hAnsi="Courier New" w:cs="Courier New"/>
-          <w:color w:val="7F7F7F" w:themeColor="text1" w:themeTint="80"/>
-          <w:sz w:val="18"/>
-          <w:szCs w:val="20"/>
-          <w:lang w:eastAsia="en-GB"/>
-        </w:rPr>
-      </w:pPr>
-      <w:r>
-        <w:rPr>
-          <w:rFonts w:ascii="Courier New" w:eastAsia="Times New Roman" w:hAnsi="Courier New" w:cs="Courier New"/>
-          <w:color w:val="7F7F7F" w:themeColor="text1" w:themeTint="80"/>
-          <w:sz w:val="18"/>
-          <w:szCs w:val="20"/>
-          <w:lang w:eastAsia="en-GB"/>
-        </w:rPr>
-        <w:t>function</w:t>
-      </w:r>
-      <w:r>
-        <w:rPr>
-          <w:rFonts w:ascii="Courier New" w:eastAsia="Times New Roman" w:hAnsi="Courier New" w:cs="Courier New"/>
-          <w:color w:val="7F7F7F" w:themeColor="text1" w:themeTint="80"/>
-          <w:sz w:val="18"/>
-          <w:szCs w:val="20"/>
-          <w:lang w:eastAsia="en-GB"/>
-        </w:rPr>
-        <w:t>sayHello</w:t>
-      </w:r>
-      <w:r>
-        <w:rPr>
-          <w:rFonts w:ascii="Courier New" w:eastAsia="Times New Roman" w:hAnsi="Courier New" w:cs="Courier New"/>
-          <w:color w:val="7F7F7F" w:themeColor="text1" w:themeTint="80"/>
-          <w:sz w:val="18"/>
-          <w:szCs w:val="20"/>
-          <w:lang w:eastAsia="en-GB"/>
-        </w:rPr>
-        <w:t>(){</w:t>
-      </w:r>
-      <w:r>
-        <w:rPr>
-          <w:rFonts w:ascii="Courier New" w:eastAsia="Times New Roman" w:hAnsi="Courier New" w:cs="Courier New"/>
-          <w:color w:val="7F7F7F" w:themeColor="text1" w:themeTint="80"/>
-          <w:sz w:val="18"/>
-          <w:szCs w:val="20"/>
-          <w:lang w:eastAsia="en-GB"/>
-        </w:rPr>
-        <w:tab/>
-      </w:r>
-      <w:r>
-        <w:rPr>
-          <w:rFonts w:ascii="Courier New" w:eastAsia="Times New Roman" w:hAnsi="Courier New" w:cs="Courier New"/>
-          <w:color w:val="7F7F7F" w:themeColor="text1" w:themeTint="80"/>
-          <w:sz w:val="18"/>
-          <w:szCs w:val="20"/>
-          <w:lang w:eastAsia="en-GB"/>
-        </w:rPr>
-        <w:t>// This is the same as the code above</w:t>
-      </w:r>
-    </w:p>
-    <w:p>
-      <w:pPr>
-        <w:spacing w:after="0" w:line="240" w:lineRule="auto"/>
-        <w:rPr>
-          <w:rFonts w:ascii="Courier New" w:eastAsia="Times New Roman" w:hAnsi="Courier New" w:cs="Courier New"/>
-          <w:color w:val="7F7F7F" w:themeColor="text1" w:themeTint="80"/>
-          <w:sz w:val="18"/>
-          <w:szCs w:val="20"/>
-          <w:lang w:eastAsia="en-GB"/>
-        </w:rPr>
-      </w:pPr>
-      <w:r>
-        <w:rPr>
-          <w:rFonts w:ascii="Courier New" w:eastAsia="Times New Roman" w:hAnsi="Courier New" w:cs="Courier New"/>
-          <w:color w:val="7F7F7F" w:themeColor="text1" w:themeTint="80"/>
-          <w:sz w:val="18"/>
-          <w:szCs w:val="20"/>
-          <w:lang w:eastAsia="en-GB"/>
-        </w:rPr>
-        <w:t>console</w:t>
-      </w:r>
-      <w:r>
-        <w:rPr>
-          <w:rFonts w:ascii="Courier New" w:eastAsia="Times New Roman" w:hAnsi="Courier New" w:cs="Courier New"/>
-          <w:color w:val="7F7F7F" w:themeColor="text1" w:themeTint="80"/>
-          <w:sz w:val="18"/>
-          <w:szCs w:val="20"/>
-          <w:lang w:eastAsia="en-GB"/>
-        </w:rPr>
-        <w:t>.log('Hello CSS-Tricks Reader!')</w:t>
-      </w:r>
-    </w:p>
-    <w:p>
-      <w:pPr>
-        <w:spacing w:after="0" w:line="240" w:lineRule="auto"/>
-        <w:rPr>
-          <w:rFonts w:ascii="Courier New" w:eastAsia="Times New Roman" w:hAnsi="Courier New" w:cs="Courier New"/>
-          <w:color w:val="7F7F7F" w:themeColor="text1" w:themeTint="80"/>
-          <w:sz w:val="18"/>
-          <w:szCs w:val="20"/>
-          <w:lang w:eastAsia="en-GB"/>
-        </w:rPr>
-      </w:pPr>
-      <w:r>
-        <w:rPr>
-          <w:rFonts w:ascii="Courier New" w:eastAsia="Times New Roman" w:hAnsi="Courier New" w:cs="Courier New"/>
-          <w:color w:val="7F7F7F" w:themeColor="text1" w:themeTint="80"/>
-          <w:sz w:val="18"/>
-          <w:szCs w:val="20"/>
-          <w:lang w:eastAsia="en-GB"/>
-        </w:rPr>
-        <w:t>}</w:t>
-      </w:r>
-    </w:p>
-    <w:p>
-      <w:pPr>
         <w:spacing w:after="0"/>
         <w:rPr>
-          <w:rFonts w:ascii="Courier New" w:eastAsia="Times New Roman" w:hAnsi="Courier New" w:cs="Courier New"/>
-          <w:color w:val="7F7F7F" w:themeColor="text1" w:themeTint="80"/>
-          <w:sz w:val="18"/>
-          <w:szCs w:val="20"/>
-          <w:lang w:eastAsia="en-GB"/>
-        </w:rPr>
-      </w:pPr>
-      <w:r>
-        <w:rPr>
-          <w:rFonts w:ascii="Courier New" w:eastAsia="Times New Roman" w:hAnsi="Courier New" w:cs="Courier New"/>
-          <w:color w:val="7F7F7F" w:themeColor="text1" w:themeTint="80"/>
-          <w:sz w:val="18"/>
-          <w:szCs w:val="20"/>
-          <w:lang w:eastAsia="en-GB"/>
-        </w:rPr>
-        <w:t>sayHello()</w:t>
+          <w:rFonts w:ascii="Arial Rounded MT Bold" w:hAnsi="Arial Rounded MT Bold" w:cs="Lucida Sans Unicode"/>
+          <w:color w:val="000000" w:themeColor="text1"/>
+          <w:sz w:val="24"/>
+          <w:szCs w:val="20"/>
+          <w:shd w:val="clear" w:color="auto" w:fill="FFFFFF"/>
+        </w:rPr>
+      </w:pPr>
+      <w:r>
+        <w:rPr>
+          <w:rFonts w:ascii="Arial Rounded MT Bold" w:hAnsi="Arial Rounded MT Bold" w:cs="Lucida Sans Unicode"/>
+          <w:color w:val="000000" w:themeColor="text1"/>
+          <w:sz w:val="24"/>
+          <w:szCs w:val="20"/>
+          <w:shd w:val="clear" w:color="auto" w:fill="FFFFFF"/>
+        </w:rPr>
+        <w:t>Function EXPRESSION</w:t>
+      </w:r>
+      <w:r>
+        <w:rPr>
+          <w:rFonts w:ascii="Arial Rounded MT Bold" w:hAnsi="Arial Rounded MT Bold" w:cs="Lucida Sans Unicode"/>
+          <w:color w:val="000000" w:themeColor="text1"/>
+          <w:sz w:val="24"/>
+          <w:szCs w:val="20"/>
+          <w:shd w:val="clear" w:color="auto" w:fill="FFFFFF"/>
+        </w:rPr>
+        <w:t>: will NOT be hoisted</w:t>
       </w:r>
     </w:p>
     <w:p>
@@ -1042,142 +1086,454 @@
     </w:p>
     <w:p>
       <w:pPr>
-        <w:spacing w:after="0" w:line="240" w:lineRule="auto"/>
-        <w:rPr>
-          <w:rFonts w:ascii="Courier New" w:eastAsia="Times New Roman" w:hAnsi="Courier New" w:cs="Courier New"/>
-          <w:color w:val="7F7F7F" w:themeColor="text1" w:themeTint="80"/>
-          <w:sz w:val="20"/>
-          <w:szCs w:val="20"/>
-          <w:lang w:eastAsia="en-GB"/>
-        </w:rPr>
-      </w:pPr>
-      <w:r>
-        <w:rPr>
-          <w:rFonts w:ascii="Courier New" w:eastAsia="Times New Roman" w:hAnsi="Courier New" w:cs="Courier New"/>
-          <w:color w:val="7F7F7F" w:themeColor="text1" w:themeTint="80"/>
-          <w:sz w:val="20"/>
-          <w:szCs w:val="20"/>
-          <w:lang w:eastAsia="en-GB"/>
-        </w:rPr>
-        <w:t>sayHello()// Error, sayHello is not defined</w:t>
-      </w:r>
-    </w:p>
-    <w:p>
-      <w:pPr>
-        <w:spacing w:after="0" w:line="240" w:lineRule="auto"/>
-        <w:rPr>
-          <w:rFonts w:ascii="Courier New" w:eastAsia="Times New Roman" w:hAnsi="Courier New" w:cs="Courier New"/>
-          <w:color w:val="7F7F7F" w:themeColor="text1" w:themeTint="80"/>
-          <w:sz w:val="20"/>
-          <w:szCs w:val="20"/>
-          <w:lang w:eastAsia="en-GB"/>
-        </w:rPr>
-      </w:pPr>
-      <w:r>
-        <w:rPr>
-          <w:rFonts w:ascii="Courier New" w:eastAsia="Times New Roman" w:hAnsi="Courier New" w:cs="Courier New"/>
-          <w:color w:val="7F7F7F" w:themeColor="text1" w:themeTint="80"/>
-          <w:sz w:val="20"/>
-          <w:szCs w:val="20"/>
-          <w:lang w:eastAsia="en-GB"/>
+        <w:spacing w:after="0"/>
+        <w:ind w:firstLine="720"/>
+        <w:rPr>
+          <w:rFonts w:ascii="Courier New" w:hAnsi="Courier New" w:cs="Courier New"/>
+          <w:color w:val="7F7F7F" w:themeColor="text1" w:themeTint="80"/>
+          <w:sz w:val="16"/>
+          <w:szCs w:val="16"/>
+          <w:shd w:val="clear" w:color="auto" w:fill="FFFFFF"/>
+        </w:rPr>
+      </w:pPr>
+      <w:r>
+        <w:rPr>
+          <w:rFonts w:ascii="Courier New" w:hAnsi="Courier New" w:cs="Courier New"/>
+          <w:color w:val="7F7F7F" w:themeColor="text1" w:themeTint="80"/>
+          <w:sz w:val="16"/>
+          <w:szCs w:val="16"/>
+          <w:shd w:val="clear" w:color="auto" w:fill="FFFFFF"/>
+        </w:rPr>
+        <w:t>console.log(getRectArea(3,4)); //</w:t>
+      </w:r>
+      <w:r>
+        <w:rPr>
+          <w:rFonts w:ascii="Courier New" w:hAnsi="Courier New" w:cs="Courier New"/>
+          <w:color w:val="7F7F7F" w:themeColor="text1" w:themeTint="80"/>
+          <w:sz w:val="16"/>
+          <w:szCs w:val="16"/>
+        </w:rPr>
+        <w:t xml:space="preserve"> </w:t>
+      </w:r>
+      <w:r>
+        <w:rPr>
+          <w:rFonts w:ascii="Courier New" w:hAnsi="Courier New" w:cs="Courier New"/>
+          <w:color w:val="7F7F7F" w:themeColor="text1" w:themeTint="80"/>
+          <w:sz w:val="16"/>
+          <w:szCs w:val="16"/>
+          <w:shd w:val="clear" w:color="auto" w:fill="FFFFFF"/>
+        </w:rPr>
+        <w:t>Uncaught TypeError: getRectArea is not a function</w:t>
+      </w:r>
+    </w:p>
+    <w:p>
+      <w:pPr>
+        <w:spacing w:after="0"/>
+        <w:ind w:firstLine="720"/>
+        <w:rPr>
+          <w:rFonts w:ascii="Courier New" w:hAnsi="Courier New" w:cs="Courier New"/>
+          <w:color w:val="7F7F7F" w:themeColor="text1" w:themeTint="80"/>
+          <w:sz w:val="16"/>
+          <w:szCs w:val="16"/>
+          <w:shd w:val="clear" w:color="auto" w:fill="FFFFFF"/>
+        </w:rPr>
+      </w:pPr>
+      <w:r>
+        <w:rPr>
+          <w:rFonts w:ascii="Courier New" w:hAnsi="Courier New" w:cs="Courier New"/>
+          <w:color w:val="7F7F7F" w:themeColor="text1" w:themeTint="80"/>
+          <w:sz w:val="16"/>
+          <w:szCs w:val="16"/>
+          <w:shd w:val="clear" w:color="auto" w:fill="FFFFFF"/>
+        </w:rPr>
+        <w:t>var getRectArea = function(width, height) {</w:t>
+      </w:r>
+    </w:p>
+    <w:p>
+      <w:pPr>
+        <w:spacing w:after="0"/>
+        <w:rPr>
+          <w:rFonts w:ascii="Courier New" w:hAnsi="Courier New" w:cs="Courier New"/>
+          <w:color w:val="7F7F7F" w:themeColor="text1" w:themeTint="80"/>
+          <w:sz w:val="16"/>
+          <w:szCs w:val="16"/>
+          <w:shd w:val="clear" w:color="auto" w:fill="FFFFFF"/>
+        </w:rPr>
+      </w:pPr>
+      <w:r>
+        <w:rPr>
+          <w:rFonts w:ascii="Courier New" w:hAnsi="Courier New" w:cs="Courier New"/>
+          <w:color w:val="7F7F7F" w:themeColor="text1" w:themeTint="80"/>
+          <w:sz w:val="16"/>
+          <w:szCs w:val="16"/>
+          <w:shd w:val="clear" w:color="auto" w:fill="FFFFFF"/>
+        </w:rPr>
+        <w:t xml:space="preserve">    </w:t>
+      </w:r>
+      <w:r>
+        <w:rPr>
+          <w:rFonts w:ascii="Courier New" w:hAnsi="Courier New" w:cs="Courier New"/>
+          <w:color w:val="7F7F7F" w:themeColor="text1" w:themeTint="80"/>
+          <w:sz w:val="16"/>
+          <w:szCs w:val="16"/>
+          <w:shd w:val="clear" w:color="auto" w:fill="FFFFFF"/>
+        </w:rPr>
+        <w:tab/>
+      </w:r>
+      <w:r>
+        <w:rPr>
+          <w:rFonts w:ascii="Courier New" w:hAnsi="Courier New" w:cs="Courier New"/>
+          <w:color w:val="7F7F7F" w:themeColor="text1" w:themeTint="80"/>
+          <w:sz w:val="16"/>
+          <w:szCs w:val="16"/>
+          <w:shd w:val="clear" w:color="auto" w:fill="FFFFFF"/>
+        </w:rPr>
+        <w:tab/>
+        <w:t>return width * height;</w:t>
+      </w:r>
+    </w:p>
+    <w:p>
+      <w:pPr>
+        <w:spacing w:after="0"/>
+        <w:ind w:firstLine="720"/>
+        <w:rPr>
+          <w:rFonts w:ascii="Courier New" w:hAnsi="Courier New" w:cs="Courier New"/>
+          <w:color w:val="7F7F7F" w:themeColor="text1" w:themeTint="80"/>
+          <w:sz w:val="16"/>
+          <w:szCs w:val="16"/>
+          <w:shd w:val="clear" w:color="auto" w:fill="FFFFFF"/>
+        </w:rPr>
+      </w:pPr>
+      <w:r>
+        <w:rPr>
+          <w:rFonts w:ascii="Courier New" w:hAnsi="Courier New" w:cs="Courier New"/>
+          <w:color w:val="7F7F7F" w:themeColor="text1" w:themeTint="80"/>
+          <w:sz w:val="16"/>
+          <w:szCs w:val="16"/>
+          <w:shd w:val="clear" w:color="auto" w:fill="FFFFFF"/>
+        </w:rPr>
+        <w:t>}</w:t>
+      </w:r>
+    </w:p>
+    <w:p>
+      <w:pPr>
+        <w:pStyle w:val="NormalWeb"/>
+        <w:shd w:val="clear" w:color="auto" w:fill="FFFFFF"/>
+        <w:spacing w:before="0" w:beforeAutospacing="0" w:after="0" w:afterAutospacing="0"/>
+        <w:rPr>
+          <w:rFonts w:ascii="Arial Rounded MT Bold" w:hAnsi="Arial Rounded MT Bold" w:cs="Lucida Sans Unicode"/>
+          <w:color w:val="000000" w:themeColor="text1"/>
+        </w:rPr>
+      </w:pPr>
+      <w:r>
+        <w:rPr>
+          <w:rFonts w:ascii="Arial Rounded MT Bold" w:hAnsi="Arial Rounded MT Bold" w:cs="Lucida Sans Unicode"/>
+          <w:color w:val="000000" w:themeColor="text1"/>
+        </w:rPr>
+        <w:t>Hoisting VARIABLES:</w:t>
+      </w:r>
+    </w:p>
+    <w:p>
+      <w:pPr>
+        <w:pStyle w:val="NormalWeb"/>
+        <w:shd w:val="clear" w:color="auto" w:fill="FFFFFF"/>
+        <w:spacing w:before="0" w:beforeAutospacing="0" w:after="0" w:afterAutospacing="0"/>
+        <w:rPr>
+          <w:rFonts w:asciiTheme="minorHAnsi" w:hAnsiTheme="minorHAnsi" w:cstheme="minorHAnsi"/>
+          <w:sz w:val="20"/>
+          <w:szCs w:val="20"/>
+        </w:rPr>
+      </w:pPr>
+      <w:r>
+        <w:rPr>
+          <w:rFonts w:asciiTheme="minorHAnsi" w:hAnsiTheme="minorHAnsi" w:cstheme="minorHAnsi"/>
+          <w:b/>
+          <w:sz w:val="20"/>
+          <w:szCs w:val="20"/>
+        </w:rPr>
+        <w:t>var/function</w:t>
+      </w:r>
+      <w:r>
+        <w:rPr>
+          <w:rFonts w:asciiTheme="minorHAnsi" w:hAnsiTheme="minorHAnsi" w:cstheme="minorHAnsi"/>
+          <w:sz w:val="20"/>
+          <w:szCs w:val="20"/>
+        </w:rPr>
+        <w:t xml:space="preserve"> are initialised with ‘undefined’</w:t>
+      </w:r>
+      <w:r>
+        <w:rPr>
+          <w:rFonts w:asciiTheme="minorHAnsi" w:hAnsiTheme="minorHAnsi" w:cstheme="minorHAnsi"/>
+          <w:sz w:val="20"/>
+          <w:szCs w:val="20"/>
+        </w:rPr>
+        <w:t>(placeholder)</w:t>
+      </w:r>
+    </w:p>
+    <w:p>
+      <w:pPr>
+        <w:pStyle w:val="NormalWeb"/>
+        <w:shd w:val="clear" w:color="auto" w:fill="FFFFFF"/>
+        <w:spacing w:before="0" w:beforeAutospacing="0" w:after="0" w:afterAutospacing="0"/>
+        <w:rPr>
+          <w:rFonts w:ascii="Courier New" w:hAnsi="Courier New" w:cs="Courier New"/>
+          <w:color w:val="7F7F7F" w:themeColor="text1" w:themeTint="80"/>
+          <w:sz w:val="16"/>
+          <w:szCs w:val="16"/>
+        </w:rPr>
+      </w:pPr>
+      <w:r>
+        <w:rPr>
+          <w:rFonts w:ascii="Courier New" w:hAnsi="Courier New" w:cs="Courier New"/>
+          <w:color w:val="7F7F7F" w:themeColor="text1" w:themeTint="80"/>
+          <w:sz w:val="16"/>
+          <w:szCs w:val="16"/>
+        </w:rPr>
+        <w:t>console.log(aaa);</w:t>
+      </w:r>
+      <w:r>
+        <w:rPr>
+          <w:rFonts w:ascii="Courier New" w:hAnsi="Courier New" w:cs="Courier New"/>
+          <w:color w:val="7F7F7F" w:themeColor="text1" w:themeTint="80"/>
+          <w:sz w:val="16"/>
+          <w:szCs w:val="16"/>
+        </w:rPr>
+        <w:t xml:space="preserve"> </w:t>
+      </w:r>
+      <w:r>
+        <w:rPr>
+          <w:rFonts w:ascii="Courier New" w:hAnsi="Courier New" w:cs="Courier New"/>
+          <w:color w:val="7F7F7F" w:themeColor="text1" w:themeTint="80"/>
+          <w:sz w:val="16"/>
+          <w:szCs w:val="16"/>
+        </w:rPr>
+        <w:t>//undefined (</w:t>
+      </w:r>
+      <w:r>
+        <w:rPr>
+          <w:rFonts w:ascii="Courier New" w:hAnsi="Courier New" w:cs="Courier New"/>
+          <w:color w:val="7F7F7F" w:themeColor="text1" w:themeTint="80"/>
+          <w:sz w:val="16"/>
+          <w:szCs w:val="16"/>
+        </w:rPr>
+        <w:t>memory was allocated, engine knows it exists, it doesn’t know it’s value until ‘second pass’</w:t>
+      </w:r>
+      <w:r>
+        <w:rPr>
+          <w:rFonts w:ascii="Courier New" w:hAnsi="Courier New" w:cs="Courier New"/>
+          <w:color w:val="7F7F7F" w:themeColor="text1" w:themeTint="80"/>
+          <w:sz w:val="16"/>
+          <w:szCs w:val="16"/>
+        </w:rPr>
+        <w:t>)</w:t>
+      </w:r>
+    </w:p>
+    <w:p>
+      <w:pPr>
+        <w:pStyle w:val="NormalWeb"/>
+        <w:shd w:val="clear" w:color="auto" w:fill="FFFFFF"/>
+        <w:spacing w:before="0" w:beforeAutospacing="0" w:after="0" w:afterAutospacing="0"/>
+        <w:rPr>
+          <w:rFonts w:ascii="Courier New" w:hAnsi="Courier New" w:cs="Courier New"/>
+          <w:color w:val="7F7F7F" w:themeColor="text1" w:themeTint="80"/>
+          <w:sz w:val="16"/>
+          <w:szCs w:val="16"/>
+        </w:rPr>
+      </w:pPr>
+      <w:r>
+        <w:rPr>
+          <w:rFonts w:ascii="Courier New" w:hAnsi="Courier New" w:cs="Courier New"/>
+          <w:color w:val="7F7F7F" w:themeColor="text1" w:themeTint="80"/>
+          <w:sz w:val="16"/>
+          <w:szCs w:val="16"/>
+          <w:u w:val="single"/>
+        </w:rPr>
+        <w:t>var</w:t>
+      </w:r>
+      <w:r>
+        <w:rPr>
+          <w:rFonts w:ascii="Courier New" w:hAnsi="Courier New" w:cs="Courier New"/>
+          <w:color w:val="7F7F7F" w:themeColor="text1" w:themeTint="80"/>
+          <w:sz w:val="16"/>
+          <w:szCs w:val="16"/>
+        </w:rPr>
+        <w:t xml:space="preserve"> aaa = "Hello World!!";</w:t>
+      </w:r>
+    </w:p>
+    <w:p>
+      <w:pPr>
+        <w:pStyle w:val="NormalWeb"/>
+        <w:shd w:val="clear" w:color="auto" w:fill="FFFFFF"/>
+        <w:spacing w:before="0" w:beforeAutospacing="0" w:after="0" w:afterAutospacing="0"/>
+        <w:rPr>
+          <w:rFonts w:asciiTheme="minorHAnsi" w:hAnsiTheme="minorHAnsi" w:cstheme="minorHAnsi"/>
+          <w:sz w:val="20"/>
+          <w:szCs w:val="20"/>
+        </w:rPr>
+      </w:pPr>
+      <w:r>
+        <w:rPr>
+          <w:rFonts w:asciiTheme="minorHAnsi" w:hAnsiTheme="minorHAnsi" w:cstheme="minorHAnsi"/>
+          <w:b/>
+          <w:sz w:val="20"/>
+          <w:szCs w:val="20"/>
+        </w:rPr>
+        <w:t>let/const/class</w:t>
+      </w:r>
+      <w:r>
+        <w:rPr>
+          <w:rFonts w:asciiTheme="minorHAnsi" w:hAnsiTheme="minorHAnsi" w:cstheme="minorHAnsi"/>
+          <w:sz w:val="20"/>
+          <w:szCs w:val="20"/>
+        </w:rPr>
+        <w:t xml:space="preserve"> stay unitialised</w:t>
+      </w:r>
+      <w:r>
+        <w:rPr>
+          <w:rFonts w:asciiTheme="minorHAnsi" w:hAnsiTheme="minorHAnsi" w:cstheme="minorHAnsi"/>
+          <w:sz w:val="20"/>
+          <w:szCs w:val="20"/>
+        </w:rPr>
+        <w:t>.</w:t>
+      </w:r>
+      <w:r>
+        <w:rPr>
+          <w:rFonts w:asciiTheme="minorHAnsi" w:hAnsiTheme="minorHAnsi" w:cstheme="minorHAnsi"/>
+          <w:sz w:val="20"/>
+          <w:szCs w:val="20"/>
+        </w:rPr>
+        <w:t xml:space="preserve"> </w:t>
+      </w:r>
+      <w:r>
+        <w:rPr>
+          <w:rFonts w:asciiTheme="minorHAnsi" w:hAnsiTheme="minorHAnsi" w:cstheme="minorHAnsi"/>
+          <w:sz w:val="20"/>
+          <w:szCs w:val="20"/>
+          <w:shd w:val="clear" w:color="auto" w:fill="FFFFFF"/>
+        </w:rPr>
+        <w:t>This means that a </w:t>
+      </w:r>
+      <w:r>
+        <w:rPr>
+          <w:rStyle w:val="HTMLCode"/>
+          <w:rFonts w:asciiTheme="minorHAnsi" w:hAnsiTheme="minorHAnsi" w:cstheme="minorHAnsi"/>
+          <w:bdr w:val="none" w:sz="0" w:space="0" w:color="auto" w:frame="1"/>
+          <w:shd w:val="clear" w:color="auto" w:fill="EFF0F1"/>
+        </w:rPr>
+        <w:t>ReferenceError</w:t>
+      </w:r>
+      <w:r>
+        <w:rPr>
+          <w:rFonts w:asciiTheme="minorHAnsi" w:hAnsiTheme="minorHAnsi" w:cstheme="minorHAnsi"/>
+          <w:sz w:val="20"/>
+          <w:szCs w:val="20"/>
+          <w:shd w:val="clear" w:color="auto" w:fill="FFFFFF"/>
+        </w:rPr>
+        <w:t xml:space="preserve"> exception is thrown when you try to access it this way. </w:t>
+      </w:r>
+      <w:r>
+        <w:rPr>
+          <w:rStyle w:val="HTMLCode"/>
+          <w:rFonts w:asciiTheme="minorHAnsi" w:hAnsiTheme="minorHAnsi" w:cstheme="minorHAnsi"/>
+          <w:bdr w:val="none" w:sz="0" w:space="0" w:color="auto" w:frame="1"/>
+          <w:shd w:val="clear" w:color="auto" w:fill="EFF0F1"/>
+        </w:rPr>
+        <w:t>let</w:t>
+      </w:r>
+      <w:r>
+        <w:rPr>
+          <w:rFonts w:asciiTheme="minorHAnsi" w:hAnsiTheme="minorHAnsi" w:cstheme="minorHAnsi"/>
+          <w:sz w:val="20"/>
+          <w:szCs w:val="20"/>
+          <w:shd w:val="clear" w:color="auto" w:fill="FFFFFF"/>
+        </w:rPr>
+        <w:t> and </w:t>
+      </w:r>
+      <w:r>
+        <w:rPr>
+          <w:rStyle w:val="HTMLCode"/>
+          <w:rFonts w:asciiTheme="minorHAnsi" w:hAnsiTheme="minorHAnsi" w:cstheme="minorHAnsi"/>
+          <w:bdr w:val="none" w:sz="0" w:space="0" w:color="auto" w:frame="1"/>
+          <w:shd w:val="clear" w:color="auto" w:fill="EFF0F1"/>
         </w:rPr>
         <w:t>const</w:t>
       </w:r>
       <w:r>
         <w:rPr>
-          <w:rFonts w:ascii="Courier New" w:eastAsia="Times New Roman" w:hAnsi="Courier New" w:cs="Courier New"/>
-          <w:color w:val="7F7F7F" w:themeColor="text1" w:themeTint="80"/>
-          <w:sz w:val="20"/>
-          <w:szCs w:val="20"/>
-          <w:lang w:eastAsia="en-GB"/>
-        </w:rPr>
-        <w:t>sayHello</w:t>
-      </w:r>
-      <w:r>
-        <w:rPr>
-          <w:rFonts w:ascii="Courier New" w:eastAsia="Times New Roman" w:hAnsi="Courier New" w:cs="Courier New"/>
-          <w:color w:val="7F7F7F" w:themeColor="text1" w:themeTint="80"/>
-          <w:sz w:val="20"/>
-          <w:szCs w:val="20"/>
-          <w:lang w:eastAsia="en-GB"/>
-        </w:rPr>
-        <w:t>=function(){</w:t>
-      </w:r>
-    </w:p>
-    <w:p>
-      <w:pPr>
-        <w:spacing w:after="0" w:line="240" w:lineRule="auto"/>
-        <w:ind w:firstLine="720"/>
-        <w:rPr>
-          <w:rFonts w:ascii="Courier New" w:eastAsia="Times New Roman" w:hAnsi="Courier New" w:cs="Courier New"/>
-          <w:color w:val="7F7F7F" w:themeColor="text1" w:themeTint="80"/>
-          <w:sz w:val="20"/>
-          <w:szCs w:val="20"/>
-          <w:lang w:eastAsia="en-GB"/>
-        </w:rPr>
-      </w:pPr>
-      <w:r>
-        <w:rPr>
-          <w:rFonts w:ascii="Courier New" w:eastAsia="Times New Roman" w:hAnsi="Courier New" w:cs="Courier New"/>
-          <w:color w:val="7F7F7F" w:themeColor="text1" w:themeTint="80"/>
-          <w:sz w:val="20"/>
-          <w:szCs w:val="20"/>
-          <w:lang w:eastAsia="en-GB"/>
-        </w:rPr>
-        <w:t>console</w:t>
-      </w:r>
-      <w:r>
-        <w:rPr>
-          <w:rFonts w:ascii="Courier New" w:eastAsia="Times New Roman" w:hAnsi="Courier New" w:cs="Courier New"/>
-          <w:color w:val="7F7F7F" w:themeColor="text1" w:themeTint="80"/>
-          <w:sz w:val="20"/>
-          <w:szCs w:val="20"/>
-          <w:lang w:eastAsia="en-GB"/>
-        </w:rPr>
-        <w:t>.log(</w:t>
-      </w:r>
-      <w:r>
-        <w:rPr>
-          <w:rFonts w:ascii="Courier New" w:eastAsia="Times New Roman" w:hAnsi="Courier New" w:cs="Courier New"/>
-          <w:color w:val="7F7F7F" w:themeColor="text1" w:themeTint="80"/>
-          <w:sz w:val="20"/>
-          <w:szCs w:val="20"/>
-          <w:lang w:eastAsia="en-GB"/>
-        </w:rPr>
-        <w:t>aFunction</w:t>
-      </w:r>
-      <w:r>
-        <w:rPr>
-          <w:rFonts w:ascii="Courier New" w:eastAsia="Times New Roman" w:hAnsi="Courier New" w:cs="Courier New"/>
-          <w:color w:val="7F7F7F" w:themeColor="text1" w:themeTint="80"/>
-          <w:sz w:val="20"/>
-          <w:szCs w:val="20"/>
-          <w:lang w:eastAsia="en-GB"/>
-        </w:rPr>
-        <w:t>)</w:t>
-      </w:r>
-    </w:p>
-    <w:p>
-      <w:pPr>
-        <w:spacing w:after="0"/>
-        <w:rPr>
-          <w:rFonts w:ascii="Courier New" w:eastAsia="Times New Roman" w:hAnsi="Courier New" w:cs="Courier New"/>
-          <w:color w:val="7F7F7F" w:themeColor="text1" w:themeTint="80"/>
-          <w:sz w:val="20"/>
-          <w:szCs w:val="20"/>
-          <w:lang w:eastAsia="en-GB"/>
-        </w:rPr>
-      </w:pPr>
-      <w:r>
-        <w:rPr>
-          <w:rFonts w:ascii="Courier New" w:eastAsia="Times New Roman" w:hAnsi="Courier New" w:cs="Courier New"/>
-          <w:color w:val="7F7F7F" w:themeColor="text1" w:themeTint="80"/>
-          <w:sz w:val="20"/>
-          <w:szCs w:val="20"/>
-          <w:lang w:eastAsia="en-GB"/>
-        </w:rPr>
-        <w:t>}</w:t>
-      </w:r>
+          <w:rFonts w:asciiTheme="minorHAnsi" w:hAnsiTheme="minorHAnsi" w:cstheme="minorHAnsi"/>
+          <w:sz w:val="20"/>
+          <w:szCs w:val="20"/>
+          <w:shd w:val="clear" w:color="auto" w:fill="FFFFFF"/>
+        </w:rPr>
+        <w:t> hoist but you cannot access them before the actual declaration is evaluated at runtime.</w:t>
+      </w:r>
+    </w:p>
+    <w:p>
+      <w:pPr>
+        <w:pStyle w:val="NormalWeb"/>
+        <w:shd w:val="clear" w:color="auto" w:fill="FFFFFF"/>
+        <w:spacing w:before="0" w:beforeAutospacing="0" w:after="0" w:afterAutospacing="0"/>
+        <w:rPr>
+          <w:rFonts w:ascii="Courier New" w:hAnsi="Courier New" w:cs="Courier New"/>
+          <w:color w:val="7F7F7F" w:themeColor="text1" w:themeTint="80"/>
+          <w:sz w:val="16"/>
+          <w:szCs w:val="16"/>
+        </w:rPr>
+      </w:pPr>
+      <w:r>
+        <w:rPr>
+          <w:rFonts w:ascii="Courier New" w:hAnsi="Courier New" w:cs="Courier New"/>
+          <w:color w:val="7F7F7F" w:themeColor="text1" w:themeTint="80"/>
+          <w:sz w:val="16"/>
+          <w:szCs w:val="16"/>
+        </w:rPr>
+        <w:t>console.log(aaa; // Uncaught ReferenceError: aaa is not defined</w:t>
+      </w:r>
+    </w:p>
+    <w:p>
+      <w:pPr>
+        <w:pStyle w:val="NormalWeb"/>
+        <w:shd w:val="clear" w:color="auto" w:fill="FFFFFF"/>
+        <w:spacing w:before="0" w:beforeAutospacing="0" w:after="0" w:afterAutospacing="0"/>
+        <w:rPr>
+          <w:rFonts w:ascii="Courier New" w:hAnsi="Courier New" w:cs="Courier New"/>
+          <w:color w:val="7F7F7F" w:themeColor="text1" w:themeTint="80"/>
+          <w:sz w:val="16"/>
+          <w:szCs w:val="16"/>
+        </w:rPr>
+      </w:pPr>
+      <w:r>
+        <w:rPr>
+          <w:rFonts w:ascii="Courier New" w:hAnsi="Courier New" w:cs="Courier New"/>
+          <w:color w:val="7F7F7F" w:themeColor="text1" w:themeTint="80"/>
+          <w:sz w:val="16"/>
+          <w:szCs w:val="16"/>
+          <w:u w:val="single"/>
+        </w:rPr>
+        <w:t>let</w:t>
+      </w:r>
+      <w:r>
+        <w:rPr>
+          <w:rFonts w:ascii="Courier New" w:hAnsi="Courier New" w:cs="Courier New"/>
+          <w:color w:val="7F7F7F" w:themeColor="text1" w:themeTint="80"/>
+          <w:sz w:val="16"/>
+          <w:szCs w:val="16"/>
+        </w:rPr>
+        <w:t xml:space="preserve"> aaa = "Hello World!!";</w:t>
+      </w:r>
+    </w:p>
+    <w:p>
+      <w:pPr>
+        <w:pStyle w:val="NormalWeb"/>
+        <w:shd w:val="clear" w:color="auto" w:fill="FFFFFF"/>
+        <w:spacing w:before="0" w:beforeAutospacing="0" w:after="0" w:afterAutospacing="0"/>
+        <w:rPr>
+          <w:rFonts w:asciiTheme="minorHAnsi" w:hAnsiTheme="minorHAnsi" w:cs="Lucida Sans Unicode"/>
+          <w:color w:val="000000" w:themeColor="text1"/>
+          <w:sz w:val="20"/>
+          <w:szCs w:val="20"/>
+        </w:rPr>
+      </w:pPr>
     </w:p>
     <w:p>
       <w:pPr>
@@ -2509,6 +2865,7 @@
           <w:sz w:val="16"/>
           <w:szCs w:val="20"/>
         </w:rPr>
+        <w:lastRenderedPageBreak/>
         <w:t xml:space="preserve">  </w:t>
       </w:r>
       <w:r>
@@ -3581,15 +3938,25 @@
                   <w:jc w:val="right"/>
                   <w:rPr>
                     <w:color w:val="7F7F7F" w:themeColor="text1" w:themeTint="80"/>
-                    <w:sz w:val="96"/>
+                    <w:sz w:val="48"/>
+                    <w:szCs w:val="48"/>
                   </w:rPr>
                 </w:pPr>
                 <w:r>
                   <w:rPr>
                     <w:color w:val="7F7F7F" w:themeColor="text1" w:themeTint="80"/>
-                    <w:sz w:val="96"/>
+                    <w:sz w:val="48"/>
+                    <w:szCs w:val="48"/>
                   </w:rPr>
                   <w:t>Scope &amp; Closures</w:t>
+                </w:r>
+                <w:r>
+                  <w:rPr>
+                    <w:color w:val="7F7F7F" w:themeColor="text1" w:themeTint="80"/>
+                    <w:sz w:val="48"/>
+                    <w:szCs w:val="48"/>
+                  </w:rPr>
+                  <w:t xml:space="preserve"> &amp; Hoisting</w:t>
                 </w:r>
               </w:p>
             </w:txbxContent>
@@ -3604,7 +3971,7 @@
         <w:lang w:eastAsia="en-GB"/>
       </w:rPr>
       <w:pict>
-        <v:shape id="Text Box 476" o:spid="_x0000_s1027" type="#_x0000_t202" style="position:absolute;margin-left:52.8pt;margin-top:0;width:1in;height:13.45pt;z-index:251659264;visibility:visible;mso-width-percent:1000;mso-position-horizontal:right;mso-position-horizontal-relative:page;mso-position-vertical:center;mso-position-vertical-relative:top-margin-area;mso-width-percent:1000;mso-width-relative:right-margin-area;v-text-anchor:middle" o:gfxdata="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" o:allowincell="f" fillcolor="#4f81bd [3204]" stroked="f">
+        <v:shape id="Text Box 476" o:spid="_x0000_s1027" type="#_x0000_t202" style="position:absolute;margin-left:84.8pt;margin-top:0;width:1in;height:13.45pt;z-index:251659264;visibility:visible;mso-width-percent:1000;mso-position-horizontal:right;mso-position-horizontal-relative:page;mso-position-vertical:center;mso-position-vertical-relative:top-margin-area;mso-width-percent:1000;mso-width-relative:right-margin-area;v-text-anchor:middle" o:gfxdata="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" o:allowincell="f" fillcolor="#4f81bd [3204]" stroked="f">
           <v:textbox style="mso-fit-shape-to-text:t" inset=",0,,0">
             <w:txbxContent>
               <w:p>
@@ -3628,7 +3995,7 @@
                     <w:noProof/>
                     <w:color w:val="FFFFFF" w:themeColor="background1"/>
                   </w:rPr>
-                  <w:t>2</w:t>
+                  <w:t>1</w:t>
                 </w:r>
                 <w:r>
                   <w:rPr>
@@ -3651,6 +4018,118 @@
 <file path=word/numbering.xml><?xml version="1.0" encoding="utf-8"?>
 <w:numbering xmlns:ve="http://schemas.openxmlformats.org/markup-compatibility/2006" xmlns:o="urn:schemas-microsoft-com:office:office" xmlns:r="http://schemas.openxmlformats.org/officeDocument/2006/relationships" xmlns:m="http://schemas.openxmlformats.org/officeDocument/2006/math" xmlns:v="urn:schemas-microsoft-com:vml" xmlns:wp="http://schemas.openxmlformats.org/drawingml/2006/wordprocessingDrawing" xmlns:w10="urn:schemas-microsoft-com:office:word" xmlns:w="http://schemas.openxmlformats.org/wordprocessingml/2006/main" xmlns:wne="http://schemas.microsoft.com/office/word/2006/wordml">
   <w:abstractNum w:abstractNumId="0">
+    <w:nsid w:val="60A61865"/>
+    <w:multiLevelType w:val="hybridMultilevel"/>
+    <w:tmpl w:val="1FB2411E"/>
+    <w:lvl w:ilvl="0" w:tplc="F5347984">
+      <w:numFmt w:val="bullet"/>
+      <w:lvlText w:val=""/>
+      <w:lvlJc w:val="left"/>
+      <w:pPr>
+        <w:ind w:left="720" w:hanging="360"/>
+      </w:pPr>
+      <w:rPr>
+        <w:rFonts w:ascii="Wingdings" w:eastAsiaTheme="minorHAnsi" w:hAnsi="Wingdings" w:cs="Lucida Sans Unicode" w:hint="default"/>
+      </w:rPr>
+    </w:lvl>
+    <w:lvl w:ilvl="1" w:tplc="08090003">
+      <w:start w:val="1"/>
+      <w:numFmt w:val="bullet"/>
+      <w:lvlText w:val="o"/>
+      <w:lvlJc w:val="left"/>
+      <w:pPr>
+        <w:ind w:left="1440" w:hanging="360"/>
+      </w:pPr>
+      <w:rPr>
+        <w:rFonts w:ascii="Courier New" w:hAnsi="Courier New" w:cs="Courier New" w:hint="default"/>
+      </w:rPr>
+    </w:lvl>
+    <w:lvl w:ilvl="2" w:tplc="08090005" w:tentative="1">
+      <w:start w:val="1"/>
+      <w:numFmt w:val="bullet"/>
+      <w:lvlText w:val=""/>
+      <w:lvlJc w:val="left"/>
+      <w:pPr>
+        <w:ind w:left="2160" w:hanging="360"/>
+      </w:pPr>
+      <w:rPr>
+        <w:rFonts w:ascii="Wingdings" w:hAnsi="Wingdings" w:hint="default"/>
+      </w:rPr>
+    </w:lvl>
+    <w:lvl w:ilvl="3" w:tplc="08090001" w:tentative="1">
+      <w:start w:val="1"/>
+      <w:numFmt w:val="bullet"/>
+      <w:lvlText w:val=""/>
+      <w:lvlJc w:val="left"/>
+      <w:pPr>
+        <w:ind w:left="2880" w:hanging="360"/>
+      </w:pPr>
+      <w:rPr>
+        <w:rFonts w:ascii="Symbol" w:hAnsi="Symbol" w:hint="default"/>
+      </w:rPr>
+    </w:lvl>
+    <w:lvl w:ilvl="4" w:tplc="08090003" w:tentative="1">
+      <w:start w:val="1"/>
+      <w:numFmt w:val="bullet"/>
+      <w:lvlText w:val="o"/>
+      <w:lvlJc w:val="left"/>
+      <w:pPr>
+        <w:ind w:left="3600" w:hanging="360"/>
+      </w:pPr>
+      <w:rPr>
+        <w:rFonts w:ascii="Courier New" w:hAnsi="Courier New" w:cs="Courier New" w:hint="default"/>
+      </w:rPr>
+    </w:lvl>
+    <w:lvl w:ilvl="5" w:tplc="08090005" w:tentative="1">
+      <w:start w:val="1"/>
+      <w:numFmt w:val="bullet"/>
+      <w:lvlText w:val=""/>
+      <w:lvlJc w:val="left"/>
+      <w:pPr>
+        <w:ind w:left="4320" w:hanging="360"/>
+      </w:pPr>
+      <w:rPr>
+        <w:rFonts w:ascii="Wingdings" w:hAnsi="Wingdings" w:hint="default"/>
+      </w:rPr>
+    </w:lvl>
+    <w:lvl w:ilvl="6" w:tplc="08090001" w:tentative="1">
+      <w:start w:val="1"/>
+      <w:numFmt w:val="bullet"/>
+      <w:lvlText w:val=""/>
+      <w:lvlJc w:val="left"/>
+      <w:pPr>
+        <w:ind w:left="5040" w:hanging="360"/>
+      </w:pPr>
+      <w:rPr>
+        <w:rFonts w:ascii="Symbol" w:hAnsi="Symbol" w:hint="default"/>
+      </w:rPr>
+    </w:lvl>
+    <w:lvl w:ilvl="7" w:tplc="08090003" w:tentative="1">
+      <w:start w:val="1"/>
+      <w:numFmt w:val="bullet"/>
+      <w:lvlText w:val="o"/>
+      <w:lvlJc w:val="left"/>
+      <w:pPr>
+        <w:ind w:left="5760" w:hanging="360"/>
+      </w:pPr>
+      <w:rPr>
+        <w:rFonts w:ascii="Courier New" w:hAnsi="Courier New" w:cs="Courier New" w:hint="default"/>
+      </w:rPr>
+    </w:lvl>
+    <w:lvl w:ilvl="8" w:tplc="08090005" w:tentative="1">
+      <w:start w:val="1"/>
+      <w:numFmt w:val="bullet"/>
+      <w:lvlText w:val=""/>
+      <w:lvlJc w:val="left"/>
+      <w:pPr>
+        <w:ind w:left="6480" w:hanging="360"/>
+      </w:pPr>
+      <w:rPr>
+        <w:rFonts w:ascii="Wingdings" w:hAnsi="Wingdings" w:hint="default"/>
+      </w:rPr>
+    </w:lvl>
+  </w:abstractNum>
+  <w:abstractNum w:abstractNumId="1">
     <w:nsid w:val="7E0553B4"/>
     <w:multiLevelType w:val="multilevel"/>
     <w:tmpl w:val="0B0E5EF0"/>
@@ -3767,6 +4246,9 @@
     </w:lvl>
   </w:abstractNum>
   <w:num w:numId="1">
+    <w:abstractNumId w:val="1"/>
+  </w:num>
+  <w:num w:numId="2">
     <w:abstractNumId w:val="0"/>
   </w:num>
 </w:numbering>

</xml_diff>